<commit_message>
Fixed email sending problem and iamges updaed
</commit_message>
<xml_diff>
--- a/Assets/2025_vijaykanth (1).docx
+++ b/Assets/2025_vijaykanth (1).docx
@@ -174,7 +174,7 @@
                                 <w:sz w:val="24"/>
                                 <w:szCs w:val="24"/>
                               </w:rPr>
-                              <w:t xml:space="preserve">  Software </w:t>
+                              <w:t xml:space="preserve"> Software </w:t>
                             </w:r>
                             <w:r>
                               <w:rPr>
@@ -328,7 +328,7 @@
                                 <w:sz w:val="24"/>
                                 <w:szCs w:val="24"/>
                               </w:rPr>
-                              <w:t xml:space="preserve">  </w:t>
+                              <w:t xml:space="preserve"> </w:t>
                             </w:r>
                             <w:r>
                               <w:rPr>
@@ -468,23 +468,13 @@
                               </w:rPr>
                               <w:t xml:space="preserve"> and </w:t>
                             </w:r>
-                            <w:proofErr w:type="gramStart"/>
                             <w:r>
                               <w:rPr>
                                 <w:sz w:val="20"/>
                                 <w:szCs w:val="20"/>
                                 <w:lang w:val="en-US"/>
                               </w:rPr>
-                              <w:t>Acquired</w:t>
-                            </w:r>
-                            <w:proofErr w:type="gramEnd"/>
-                            <w:r>
-                              <w:rPr>
-                                <w:sz w:val="20"/>
-                                <w:szCs w:val="20"/>
-                                <w:lang w:val="en-US"/>
-                              </w:rPr>
-                              <w:t xml:space="preserve"> </w:t>
+                              <w:t xml:space="preserve">Acquired </w:t>
                             </w:r>
                             <w:r>
                               <w:rPr>
@@ -554,23 +544,13 @@
                                 <w:lang w:val="en-US"/>
                               </w:rPr>
                             </w:pPr>
-                            <w:proofErr w:type="gramStart"/>
                             <w:r>
                               <w:rPr>
                                 <w:sz w:val="20"/>
                                 <w:szCs w:val="20"/>
                                 <w:lang w:val="en-US"/>
                               </w:rPr>
-                              <w:t>Well</w:t>
-                            </w:r>
-                            <w:proofErr w:type="gramEnd"/>
-                            <w:r>
-                              <w:rPr>
-                                <w:sz w:val="20"/>
-                                <w:szCs w:val="20"/>
-                                <w:lang w:val="en-US"/>
-                              </w:rPr>
-                              <w:t xml:space="preserve"> interacted with sales and customer success to understand the requirement and issues in the product. </w:t>
+                              <w:t xml:space="preserve">Well interacted with sales and customer success to understand the requirement and issues in the product. </w:t>
                             </w:r>
                           </w:p>
                           <w:p>
@@ -796,33 +776,15 @@
                                 <w:szCs w:val="20"/>
                                 <w:lang w:val="en-US"/>
                               </w:rPr>
-                              <w:t xml:space="preserve">Engineered critical features </w:t>
-                            </w:r>
-                            <w:proofErr w:type="gramStart"/>
+                              <w:t>Engineered critical features including</w:t>
+                            </w:r>
                             <w:r>
                               <w:rPr>
                                 <w:sz w:val="20"/>
                                 <w:szCs w:val="20"/>
                                 <w:lang w:val="en-US"/>
                               </w:rPr>
-                              <w:t>including</w:t>
-                            </w:r>
-                            <w:r>
-                              <w:rPr>
-                                <w:sz w:val="20"/>
-                                <w:szCs w:val="20"/>
-                                <w:lang w:val="en-US"/>
-                              </w:rPr>
-                              <w:t xml:space="preserve"> ,</w:t>
-                            </w:r>
-                            <w:proofErr w:type="gramEnd"/>
-                            <w:r>
-                              <w:rPr>
-                                <w:sz w:val="20"/>
-                                <w:szCs w:val="20"/>
-                                <w:lang w:val="en-US"/>
-                              </w:rPr>
-                              <w:t xml:space="preserve"> AI integration,</w:t>
+                              <w:t xml:space="preserve"> , AI integration,</w:t>
                             </w:r>
                             <w:r>
                               <w:rPr>
@@ -878,18 +840,8 @@
                                 <w:szCs w:val="20"/>
                                 <w:lang w:val="en-US"/>
                               </w:rPr>
-                              <w:t xml:space="preserve">Developed a secure customer support portal using React and .NET Core, implementing role-based access </w:t>
-                            </w:r>
-                            <w:proofErr w:type="gramStart"/>
-                            <w:r>
-                              <w:rPr>
-                                <w:sz w:val="20"/>
-                                <w:szCs w:val="20"/>
-                                <w:lang w:val="en-US"/>
-                              </w:rPr>
-                              <w:t>control</w:t>
-                            </w:r>
-                            <w:proofErr w:type="gramEnd"/>
+                              <w:t>Developed a secure customer support portal using React and .NET Core, implementing role-based access control</w:t>
+                            </w:r>
                           </w:p>
                           <w:p>
                             <w:pPr>
@@ -906,18 +858,8 @@
                                 <w:szCs w:val="20"/>
                                 <w:lang w:val="en-US"/>
                               </w:rPr>
-                              <w:t xml:space="preserve">Streamlined support operations by reducing access provisioning time by </w:t>
-                            </w:r>
-                            <w:proofErr w:type="gramStart"/>
-                            <w:r>
-                              <w:rPr>
-                                <w:sz w:val="20"/>
-                                <w:szCs w:val="20"/>
-                                <w:lang w:val="en-US"/>
-                              </w:rPr>
-                              <w:t>70%</w:t>
-                            </w:r>
-                            <w:proofErr w:type="gramEnd"/>
+                              <w:t>Streamlined support operations by reducing access provisioning time by 70%</w:t>
+                            </w:r>
                           </w:p>
                           <w:p>
                             <w:pPr>
@@ -1158,18 +1100,8 @@
                                 <w:szCs w:val="20"/>
                                 <w:lang w:val="en-US"/>
                               </w:rPr>
-                              <w:t xml:space="preserve">Led .NET Standard migration and Support Access Portal </w:t>
-                            </w:r>
-                            <w:proofErr w:type="gramStart"/>
-                            <w:r>
-                              <w:rPr>
-                                <w:sz w:val="20"/>
-                                <w:szCs w:val="20"/>
-                                <w:lang w:val="en-US"/>
-                              </w:rPr>
-                              <w:t>development</w:t>
-                            </w:r>
-                            <w:proofErr w:type="gramEnd"/>
+                              <w:t>Led .NET Standard migration and Support Access Portal development</w:t>
+                            </w:r>
                           </w:p>
                           <w:p>
                             <w:pPr>
@@ -1186,18 +1118,8 @@
                                 <w:szCs w:val="20"/>
                                 <w:lang w:val="en-US"/>
                               </w:rPr>
-                              <w:t xml:space="preserve">Delivered high-quality solutions on schedule with cross-team </w:t>
-                            </w:r>
-                            <w:proofErr w:type="gramStart"/>
-                            <w:r>
-                              <w:rPr>
-                                <w:sz w:val="20"/>
-                                <w:szCs w:val="20"/>
-                                <w:lang w:val="en-US"/>
-                              </w:rPr>
-                              <w:t>collaboration</w:t>
-                            </w:r>
-                            <w:proofErr w:type="gramEnd"/>
+                              <w:t>Delivered high-quality solutions on schedule with cross-team collaboration</w:t>
+                            </w:r>
                           </w:p>
                           <w:p>
                             <w:pPr>
@@ -1276,20 +1198,8 @@
                                 <w:szCs w:val="20"/>
                                 <w:shd w:val="clear" w:color="auto" w:fill="FFFFFF"/>
                               </w:rPr>
-                              <w:t xml:space="preserve"> quick learning </w:t>
-                            </w:r>
-                            <w:proofErr w:type="gramStart"/>
-                            <w:r>
-                              <w:rPr>
-                                <w:rFonts w:ascii="Arial" w:hAnsi="Arial"/>
-                                <w:color w:val="202124"/>
-                                <w:sz w:val="20"/>
-                                <w:szCs w:val="20"/>
-                                <w:shd w:val="clear" w:color="auto" w:fill="FFFFFF"/>
-                              </w:rPr>
-                              <w:t>ability</w:t>
-                            </w:r>
-                            <w:proofErr w:type="gramEnd"/>
+                              <w:t xml:space="preserve"> quick learning ability</w:t>
+                            </w:r>
                           </w:p>
                           <w:p>
                             <w:pPr>
@@ -1343,25 +1253,8 @@
                                 <w:lang w:val="en-US"/>
                               </w:rPr>
                               <w:br/>
-                            </w:r>
-                            <w:r>
-                              <w:rPr>
-                                <w:sz w:val="20"/>
-                                <w:szCs w:val="20"/>
-                                <w:lang w:val="en-US"/>
-                              </w:rPr>
-                              <w:t xml:space="preserve">Enhanced email campaign delivery speed for high-volume </w:t>
-                            </w:r>
-                            <w:proofErr w:type="gramStart"/>
-                            <w:r>
-                              <w:rPr>
-                                <w:sz w:val="20"/>
-                                <w:szCs w:val="20"/>
-                                <w:lang w:val="en-US"/>
-                              </w:rPr>
-                              <w:t>customers</w:t>
-                            </w:r>
-                            <w:proofErr w:type="gramEnd"/>
+                              <w:t>Enhanced email campaign delivery speed for high-volume customers</w:t>
+                            </w:r>
                           </w:p>
                           <w:p>
                             <w:pPr>
@@ -1426,20 +1319,8 @@
                                 <w:szCs w:val="16"/>
                                 <w:lang w:val="en-US"/>
                               </w:rPr>
-                              <w:t xml:space="preserve">     Resolved critical email campaign performance issues for key </w:t>
-                            </w:r>
-                            <w:proofErr w:type="gramStart"/>
-                            <w:r>
-                              <w:rPr>
-                                <w:b/>
-                                <w:bCs/>
-                                <w:sz w:val="16"/>
-                                <w:szCs w:val="16"/>
-                                <w:lang w:val="en-US"/>
-                              </w:rPr>
-                              <w:t>client</w:t>
-                            </w:r>
-                            <w:proofErr w:type="gramEnd"/>
+                              <w:t xml:space="preserve">     Resolved critical email campaign performance issues for key client</w:t>
+                            </w:r>
                           </w:p>
                           <w:p>
                             <w:pPr>
@@ -1461,20 +1342,8 @@
                                 <w:szCs w:val="16"/>
                                 <w:lang w:val="en-US"/>
                               </w:rPr>
-                              <w:t xml:space="preserve">     Demonstrated exceptional troubleshooting skills under </w:t>
-                            </w:r>
-                            <w:proofErr w:type="gramStart"/>
-                            <w:r>
-                              <w:rPr>
-                                <w:b/>
-                                <w:bCs/>
-                                <w:sz w:val="16"/>
-                                <w:szCs w:val="16"/>
-                                <w:lang w:val="en-US"/>
-                              </w:rPr>
-                              <w:t>pressure</w:t>
-                            </w:r>
-                            <w:proofErr w:type="gramEnd"/>
+                              <w:t xml:space="preserve">     Demonstrated exceptional troubleshooting skills under pressure</w:t>
+                            </w:r>
                           </w:p>
                         </w:txbxContent>
                       </wps:txbx>
@@ -1626,7 +1495,7 @@
                           <w:sz w:val="24"/>
                           <w:szCs w:val="24"/>
                         </w:rPr>
-                        <w:t xml:space="preserve">  Software </w:t>
+                        <w:t xml:space="preserve"> Software </w:t>
                       </w:r>
                       <w:r>
                         <w:rPr>
@@ -1780,7 +1649,7 @@
                           <w:sz w:val="24"/>
                           <w:szCs w:val="24"/>
                         </w:rPr>
-                        <w:t xml:space="preserve">  </w:t>
+                        <w:t xml:space="preserve"> </w:t>
                       </w:r>
                       <w:r>
                         <w:rPr>
@@ -1920,23 +1789,13 @@
                         </w:rPr>
                         <w:t xml:space="preserve"> and </w:t>
                       </w:r>
-                      <w:proofErr w:type="gramStart"/>
                       <w:r>
                         <w:rPr>
                           <w:sz w:val="20"/>
                           <w:szCs w:val="20"/>
                           <w:lang w:val="en-US"/>
                         </w:rPr>
-                        <w:t>Acquired</w:t>
-                      </w:r>
-                      <w:proofErr w:type="gramEnd"/>
-                      <w:r>
-                        <w:rPr>
-                          <w:sz w:val="20"/>
-                          <w:szCs w:val="20"/>
-                          <w:lang w:val="en-US"/>
-                        </w:rPr>
-                        <w:t xml:space="preserve"> </w:t>
+                        <w:t xml:space="preserve">Acquired </w:t>
                       </w:r>
                       <w:r>
                         <w:rPr>
@@ -2006,23 +1865,13 @@
                           <w:lang w:val="en-US"/>
                         </w:rPr>
                       </w:pPr>
-                      <w:proofErr w:type="gramStart"/>
                       <w:r>
                         <w:rPr>
                           <w:sz w:val="20"/>
                           <w:szCs w:val="20"/>
                           <w:lang w:val="en-US"/>
                         </w:rPr>
-                        <w:t>Well</w:t>
-                      </w:r>
-                      <w:proofErr w:type="gramEnd"/>
-                      <w:r>
-                        <w:rPr>
-                          <w:sz w:val="20"/>
-                          <w:szCs w:val="20"/>
-                          <w:lang w:val="en-US"/>
-                        </w:rPr>
-                        <w:t xml:space="preserve"> interacted with sales and customer success to understand the requirement and issues in the product. </w:t>
+                        <w:t xml:space="preserve">Well interacted with sales and customer success to understand the requirement and issues in the product. </w:t>
                       </w:r>
                     </w:p>
                     <w:p>
@@ -2248,33 +2097,15 @@
                           <w:szCs w:val="20"/>
                           <w:lang w:val="en-US"/>
                         </w:rPr>
-                        <w:t xml:space="preserve">Engineered critical features </w:t>
-                      </w:r>
-                      <w:proofErr w:type="gramStart"/>
+                        <w:t>Engineered critical features including</w:t>
+                      </w:r>
                       <w:r>
                         <w:rPr>
                           <w:sz w:val="20"/>
                           <w:szCs w:val="20"/>
                           <w:lang w:val="en-US"/>
                         </w:rPr>
-                        <w:t>including</w:t>
-                      </w:r>
-                      <w:r>
-                        <w:rPr>
-                          <w:sz w:val="20"/>
-                          <w:szCs w:val="20"/>
-                          <w:lang w:val="en-US"/>
-                        </w:rPr>
-                        <w:t xml:space="preserve"> ,</w:t>
-                      </w:r>
-                      <w:proofErr w:type="gramEnd"/>
-                      <w:r>
-                        <w:rPr>
-                          <w:sz w:val="20"/>
-                          <w:szCs w:val="20"/>
-                          <w:lang w:val="en-US"/>
-                        </w:rPr>
-                        <w:t xml:space="preserve"> AI integration,</w:t>
+                        <w:t xml:space="preserve"> , AI integration,</w:t>
                       </w:r>
                       <w:r>
                         <w:rPr>
@@ -2330,18 +2161,8 @@
                           <w:szCs w:val="20"/>
                           <w:lang w:val="en-US"/>
                         </w:rPr>
-                        <w:t xml:space="preserve">Developed a secure customer support portal using React and .NET Core, implementing role-based access </w:t>
-                      </w:r>
-                      <w:proofErr w:type="gramStart"/>
-                      <w:r>
-                        <w:rPr>
-                          <w:sz w:val="20"/>
-                          <w:szCs w:val="20"/>
-                          <w:lang w:val="en-US"/>
-                        </w:rPr>
-                        <w:t>control</w:t>
-                      </w:r>
-                      <w:proofErr w:type="gramEnd"/>
+                        <w:t>Developed a secure customer support portal using React and .NET Core, implementing role-based access control</w:t>
+                      </w:r>
                     </w:p>
                     <w:p>
                       <w:pPr>
@@ -2358,18 +2179,8 @@
                           <w:szCs w:val="20"/>
                           <w:lang w:val="en-US"/>
                         </w:rPr>
-                        <w:t xml:space="preserve">Streamlined support operations by reducing access provisioning time by </w:t>
-                      </w:r>
-                      <w:proofErr w:type="gramStart"/>
-                      <w:r>
-                        <w:rPr>
-                          <w:sz w:val="20"/>
-                          <w:szCs w:val="20"/>
-                          <w:lang w:val="en-US"/>
-                        </w:rPr>
-                        <w:t>70%</w:t>
-                      </w:r>
-                      <w:proofErr w:type="gramEnd"/>
+                        <w:t>Streamlined support operations by reducing access provisioning time by 70%</w:t>
+                      </w:r>
                     </w:p>
                     <w:p>
                       <w:pPr>
@@ -2610,18 +2421,8 @@
                           <w:szCs w:val="20"/>
                           <w:lang w:val="en-US"/>
                         </w:rPr>
-                        <w:t xml:space="preserve">Led .NET Standard migration and Support Access Portal </w:t>
-                      </w:r>
-                      <w:proofErr w:type="gramStart"/>
-                      <w:r>
-                        <w:rPr>
-                          <w:sz w:val="20"/>
-                          <w:szCs w:val="20"/>
-                          <w:lang w:val="en-US"/>
-                        </w:rPr>
-                        <w:t>development</w:t>
-                      </w:r>
-                      <w:proofErr w:type="gramEnd"/>
+                        <w:t>Led .NET Standard migration and Support Access Portal development</w:t>
+                      </w:r>
                     </w:p>
                     <w:p>
                       <w:pPr>
@@ -2638,18 +2439,8 @@
                           <w:szCs w:val="20"/>
                           <w:lang w:val="en-US"/>
                         </w:rPr>
-                        <w:t xml:space="preserve">Delivered high-quality solutions on schedule with cross-team </w:t>
-                      </w:r>
-                      <w:proofErr w:type="gramStart"/>
-                      <w:r>
-                        <w:rPr>
-                          <w:sz w:val="20"/>
-                          <w:szCs w:val="20"/>
-                          <w:lang w:val="en-US"/>
-                        </w:rPr>
-                        <w:t>collaboration</w:t>
-                      </w:r>
-                      <w:proofErr w:type="gramEnd"/>
+                        <w:t>Delivered high-quality solutions on schedule with cross-team collaboration</w:t>
+                      </w:r>
                     </w:p>
                     <w:p>
                       <w:pPr>
@@ -2728,20 +2519,8 @@
                           <w:szCs w:val="20"/>
                           <w:shd w:val="clear" w:color="auto" w:fill="FFFFFF"/>
                         </w:rPr>
-                        <w:t xml:space="preserve"> quick learning </w:t>
-                      </w:r>
-                      <w:proofErr w:type="gramStart"/>
-                      <w:r>
-                        <w:rPr>
-                          <w:rFonts w:ascii="Arial" w:hAnsi="Arial"/>
-                          <w:color w:val="202124"/>
-                          <w:sz w:val="20"/>
-                          <w:szCs w:val="20"/>
-                          <w:shd w:val="clear" w:color="auto" w:fill="FFFFFF"/>
-                        </w:rPr>
-                        <w:t>ability</w:t>
-                      </w:r>
-                      <w:proofErr w:type="gramEnd"/>
+                        <w:t xml:space="preserve"> quick learning ability</w:t>
+                      </w:r>
                     </w:p>
                     <w:p>
                       <w:pPr>
@@ -2795,25 +2574,8 @@
                           <w:lang w:val="en-US"/>
                         </w:rPr>
                         <w:br/>
-                      </w:r>
-                      <w:r>
-                        <w:rPr>
-                          <w:sz w:val="20"/>
-                          <w:szCs w:val="20"/>
-                          <w:lang w:val="en-US"/>
-                        </w:rPr>
-                        <w:t xml:space="preserve">Enhanced email campaign delivery speed for high-volume </w:t>
-                      </w:r>
-                      <w:proofErr w:type="gramStart"/>
-                      <w:r>
-                        <w:rPr>
-                          <w:sz w:val="20"/>
-                          <w:szCs w:val="20"/>
-                          <w:lang w:val="en-US"/>
-                        </w:rPr>
-                        <w:t>customers</w:t>
-                      </w:r>
-                      <w:proofErr w:type="gramEnd"/>
+                        <w:t>Enhanced email campaign delivery speed for high-volume customers</w:t>
+                      </w:r>
                     </w:p>
                     <w:p>
                       <w:pPr>
@@ -2878,20 +2640,8 @@
                           <w:szCs w:val="16"/>
                           <w:lang w:val="en-US"/>
                         </w:rPr>
-                        <w:t xml:space="preserve">     Resolved critical email campaign performance issues for key </w:t>
-                      </w:r>
-                      <w:proofErr w:type="gramStart"/>
-                      <w:r>
-                        <w:rPr>
-                          <w:b/>
-                          <w:bCs/>
-                          <w:sz w:val="16"/>
-                          <w:szCs w:val="16"/>
-                          <w:lang w:val="en-US"/>
-                        </w:rPr>
-                        <w:t>client</w:t>
-                      </w:r>
-                      <w:proofErr w:type="gramEnd"/>
+                        <w:t xml:space="preserve">     Resolved critical email campaign performance issues for key client</w:t>
+                      </w:r>
                     </w:p>
                     <w:p>
                       <w:pPr>
@@ -2913,20 +2663,8 @@
                           <w:szCs w:val="16"/>
                           <w:lang w:val="en-US"/>
                         </w:rPr>
-                        <w:t xml:space="preserve">     Demonstrated exceptional troubleshooting skills under </w:t>
-                      </w:r>
-                      <w:proofErr w:type="gramStart"/>
-                      <w:r>
-                        <w:rPr>
-                          <w:b/>
-                          <w:bCs/>
-                          <w:sz w:val="16"/>
-                          <w:szCs w:val="16"/>
-                          <w:lang w:val="en-US"/>
-                        </w:rPr>
-                        <w:t>pressure</w:t>
-                      </w:r>
-                      <w:proofErr w:type="gramEnd"/>
+                        <w:t xml:space="preserve">     Demonstrated exceptional troubleshooting skills under pressure</w:t>
+                      </w:r>
                     </w:p>
                   </w:txbxContent>
                 </v:textbox>
@@ -3286,6 +3024,38 @@
                             <w:pPr>
                               <w:pStyle w:val="NoSpacing"/>
                               <w:rPr>
+                                <w:b/>
+                                <w:bCs/>
+                                <w:sz w:val="24"/>
+                                <w:szCs w:val="24"/>
+                                <w:lang w:val="en-US"/>
+                              </w:rPr>
+                            </w:pPr>
+                            <w:r>
+                              <w:rPr>
+                                <w:b/>
+                                <w:bCs/>
+                                <w:sz w:val="24"/>
+                                <w:szCs w:val="24"/>
+                                <w:lang w:val="en-US"/>
+                              </w:rPr>
+                              <w:t xml:space="preserve">Portfolio </w:t>
+                            </w:r>
+                            <w:r>
+                              <w:rPr>
+                                <w:b/>
+                                <w:bCs/>
+                                <w:sz w:val="24"/>
+                                <w:szCs w:val="24"/>
+                                <w:lang w:val="en-US"/>
+                              </w:rPr>
+                              <w:t>:</w:t>
+                            </w:r>
+                          </w:p>
+                          <w:p>
+                            <w:pPr>
+                              <w:pStyle w:val="NoSpacing"/>
+                              <w:rPr>
                                 <w:color w:val="0563C1"/>
                                 <w:sz w:val="24"/>
                                 <w:szCs w:val="24"/>
@@ -3293,6 +3063,16 @@
                                 <w:lang w:val="en-US"/>
                               </w:rPr>
                             </w:pPr>
+                            <w:r>
+                              <w:rPr>
+                                <w:color w:val="0563C1"/>
+                                <w:sz w:val="24"/>
+                                <w:szCs w:val="24"/>
+                                <w:u w:val="single"/>
+                                <w:lang w:val="en-US"/>
+                              </w:rPr>
+                              <w:t>https://vijaywar25.web.app/</w:t>
+                            </w:r>
                           </w:p>
                           <w:p>
                             <w:pPr>
@@ -3343,7 +3123,6 @@
                                 <w:lang w:val="en-US"/>
                               </w:rPr>
                             </w:pPr>
-                            <w:proofErr w:type="gramStart"/>
                             <w:r>
                               <w:rPr>
                                 <w:sz w:val="24"/>
@@ -3358,16 +3137,7 @@
                                 <w:szCs w:val="24"/>
                                 <w:lang w:val="en-US"/>
                               </w:rPr>
-                              <w:t xml:space="preserve"> ,</w:t>
-                            </w:r>
-                            <w:proofErr w:type="gramEnd"/>
-                            <w:r>
-                              <w:rPr>
-                                <w:sz w:val="24"/>
-                                <w:szCs w:val="24"/>
-                                <w:lang w:val="en-US"/>
-                              </w:rPr>
-                              <w:t xml:space="preserve"> </w:t>
+                              <w:t xml:space="preserve"> , </w:t>
                             </w:r>
                             <w:r>
                               <w:rPr>
@@ -3446,23 +3216,13 @@
                                 <w:lang w:val="en-US"/>
                               </w:rPr>
                             </w:pPr>
-                            <w:proofErr w:type="gramStart"/>
-                            <w:r>
-                              <w:rPr>
-                                <w:sz w:val="24"/>
-                                <w:szCs w:val="24"/>
-                                <w:lang w:val="en-US"/>
-                              </w:rPr>
-                              <w:t>Redis ,AWS</w:t>
-                            </w:r>
-                            <w:proofErr w:type="gramEnd"/>
-                            <w:r>
-                              <w:rPr>
-                                <w:sz w:val="24"/>
-                                <w:szCs w:val="24"/>
-                                <w:lang w:val="en-US"/>
-                              </w:rPr>
-                              <w:t xml:space="preserve"> Elastic</w:t>
+                            <w:r>
+                              <w:rPr>
+                                <w:sz w:val="24"/>
+                                <w:szCs w:val="24"/>
+                                <w:lang w:val="en-US"/>
+                              </w:rPr>
+                              <w:t>Redis ,AWS Elastic</w:t>
                             </w:r>
                             <w:r>
                               <w:rPr>
@@ -3501,25 +3261,7 @@
                                 <w:szCs w:val="24"/>
                                 <w:lang w:val="en-US"/>
                               </w:rPr>
-                              <w:t xml:space="preserve">React, </w:t>
-                            </w:r>
-                            <w:proofErr w:type="gramStart"/>
-                            <w:r>
-                              <w:rPr>
-                                <w:sz w:val="24"/>
-                                <w:szCs w:val="24"/>
-                                <w:lang w:val="en-US"/>
-                              </w:rPr>
-                              <w:t>.NET</w:t>
-                            </w:r>
-                            <w:proofErr w:type="gramEnd"/>
-                            <w:r>
-                              <w:rPr>
-                                <w:sz w:val="24"/>
-                                <w:szCs w:val="24"/>
-                                <w:lang w:val="en-US"/>
-                              </w:rPr>
-                              <w:t xml:space="preserve">  </w:t>
+                              <w:t xml:space="preserve">React, .NET  </w:t>
                             </w:r>
                           </w:p>
                           <w:p>
@@ -3575,23 +3317,13 @@
                                 <w:lang w:val="en-US"/>
                               </w:rPr>
                             </w:pPr>
-                            <w:proofErr w:type="gramStart"/>
-                            <w:r>
-                              <w:rPr>
-                                <w:sz w:val="24"/>
-                                <w:szCs w:val="24"/>
-                                <w:lang w:val="en-US"/>
-                              </w:rPr>
-                              <w:t>Git ,</w:t>
-                            </w:r>
-                            <w:proofErr w:type="gramEnd"/>
-                            <w:r>
-                              <w:rPr>
-                                <w:sz w:val="24"/>
-                                <w:szCs w:val="24"/>
-                                <w:lang w:val="en-US"/>
-                              </w:rPr>
-                              <w:t xml:space="preserve"> Bitbucket Pipelines</w:t>
+                            <w:r>
+                              <w:rPr>
+                                <w:sz w:val="24"/>
+                                <w:szCs w:val="24"/>
+                                <w:lang w:val="en-US"/>
+                              </w:rPr>
+                              <w:t>Git , Bitbucket Pipelines</w:t>
                             </w:r>
                           </w:p>
                           <w:p>
@@ -3893,15 +3625,7 @@
                                 <w:szCs w:val="24"/>
                                 <w:lang w:val="en-US"/>
                               </w:rPr>
-                              <w:t>–</w:t>
-                            </w:r>
-                            <w:r>
-                              <w:rPr>
-                                <w:sz w:val="24"/>
-                                <w:szCs w:val="24"/>
-                                <w:lang w:val="en-US"/>
-                              </w:rPr>
-                              <w:t xml:space="preserve"> 2022</w:t>
+                              <w:t>– 2022</w:t>
                             </w:r>
                           </w:p>
                           <w:p>
@@ -3928,33 +3652,7 @@
                                 <w:szCs w:val="24"/>
                                 <w:lang w:val="en-US"/>
                               </w:rPr>
-                              <w:t xml:space="preserve"> Phagwara, Punjab</w:t>
-                            </w:r>
-                            <w:r>
-                              <w:rPr>
-                                <w:sz w:val="24"/>
-                                <w:szCs w:val="24"/>
-                                <w:lang w:val="en-US"/>
-                              </w:rPr>
-                              <w:t xml:space="preserve"> </w:t>
-                            </w:r>
-                            <w:proofErr w:type="gramStart"/>
-                            <w:r>
-                              <w:rPr>
-                                <w:sz w:val="24"/>
-                                <w:szCs w:val="24"/>
-                                <w:lang w:val="en-US"/>
-                              </w:rPr>
-                              <w:t>( 8.11</w:t>
-                            </w:r>
-                            <w:proofErr w:type="gramEnd"/>
-                            <w:r>
-                              <w:rPr>
-                                <w:sz w:val="24"/>
-                                <w:szCs w:val="24"/>
-                                <w:lang w:val="en-US"/>
-                              </w:rPr>
-                              <w:t xml:space="preserve"> CGPA)</w:t>
+                              <w:t xml:space="preserve"> Phagwara, Punjab ( 8.11 CGPA)</w:t>
                             </w:r>
                           </w:p>
                           <w:p>
@@ -4301,6 +3999,38 @@
                       <w:pPr>
                         <w:pStyle w:val="NoSpacing"/>
                         <w:rPr>
+                          <w:b/>
+                          <w:bCs/>
+                          <w:sz w:val="24"/>
+                          <w:szCs w:val="24"/>
+                          <w:lang w:val="en-US"/>
+                        </w:rPr>
+                      </w:pPr>
+                      <w:r>
+                        <w:rPr>
+                          <w:b/>
+                          <w:bCs/>
+                          <w:sz w:val="24"/>
+                          <w:szCs w:val="24"/>
+                          <w:lang w:val="en-US"/>
+                        </w:rPr>
+                        <w:t xml:space="preserve">Portfolio </w:t>
+                      </w:r>
+                      <w:r>
+                        <w:rPr>
+                          <w:b/>
+                          <w:bCs/>
+                          <w:sz w:val="24"/>
+                          <w:szCs w:val="24"/>
+                          <w:lang w:val="en-US"/>
+                        </w:rPr>
+                        <w:t>:</w:t>
+                      </w:r>
+                    </w:p>
+                    <w:p>
+                      <w:pPr>
+                        <w:pStyle w:val="NoSpacing"/>
+                        <w:rPr>
                           <w:color w:val="0563C1"/>
                           <w:sz w:val="24"/>
                           <w:szCs w:val="24"/>
@@ -4308,6 +4038,16 @@
                           <w:lang w:val="en-US"/>
                         </w:rPr>
                       </w:pPr>
+                      <w:r>
+                        <w:rPr>
+                          <w:color w:val="0563C1"/>
+                          <w:sz w:val="24"/>
+                          <w:szCs w:val="24"/>
+                          <w:u w:val="single"/>
+                          <w:lang w:val="en-US"/>
+                        </w:rPr>
+                        <w:t>https://vijaywar25.web.app/</w:t>
+                      </w:r>
                     </w:p>
                     <w:p>
                       <w:pPr>
@@ -4358,7 +4098,6 @@
                           <w:lang w:val="en-US"/>
                         </w:rPr>
                       </w:pPr>
-                      <w:proofErr w:type="gramStart"/>
                       <w:r>
                         <w:rPr>
                           <w:sz w:val="24"/>
@@ -4373,16 +4112,7 @@
                           <w:szCs w:val="24"/>
                           <w:lang w:val="en-US"/>
                         </w:rPr>
-                        <w:t xml:space="preserve"> ,</w:t>
-                      </w:r>
-                      <w:proofErr w:type="gramEnd"/>
-                      <w:r>
-                        <w:rPr>
-                          <w:sz w:val="24"/>
-                          <w:szCs w:val="24"/>
-                          <w:lang w:val="en-US"/>
-                        </w:rPr>
-                        <w:t xml:space="preserve"> </w:t>
+                        <w:t xml:space="preserve"> , </w:t>
                       </w:r>
                       <w:r>
                         <w:rPr>
@@ -4461,23 +4191,13 @@
                           <w:lang w:val="en-US"/>
                         </w:rPr>
                       </w:pPr>
-                      <w:proofErr w:type="gramStart"/>
-                      <w:r>
-                        <w:rPr>
-                          <w:sz w:val="24"/>
-                          <w:szCs w:val="24"/>
-                          <w:lang w:val="en-US"/>
-                        </w:rPr>
-                        <w:t>Redis ,AWS</w:t>
-                      </w:r>
-                      <w:proofErr w:type="gramEnd"/>
-                      <w:r>
-                        <w:rPr>
-                          <w:sz w:val="24"/>
-                          <w:szCs w:val="24"/>
-                          <w:lang w:val="en-US"/>
-                        </w:rPr>
-                        <w:t xml:space="preserve"> Elastic</w:t>
+                      <w:r>
+                        <w:rPr>
+                          <w:sz w:val="24"/>
+                          <w:szCs w:val="24"/>
+                          <w:lang w:val="en-US"/>
+                        </w:rPr>
+                        <w:t>Redis ,AWS Elastic</w:t>
                       </w:r>
                       <w:r>
                         <w:rPr>
@@ -4516,25 +4236,7 @@
                           <w:szCs w:val="24"/>
                           <w:lang w:val="en-US"/>
                         </w:rPr>
-                        <w:t xml:space="preserve">React, </w:t>
-                      </w:r>
-                      <w:proofErr w:type="gramStart"/>
-                      <w:r>
-                        <w:rPr>
-                          <w:sz w:val="24"/>
-                          <w:szCs w:val="24"/>
-                          <w:lang w:val="en-US"/>
-                        </w:rPr>
-                        <w:t>.NET</w:t>
-                      </w:r>
-                      <w:proofErr w:type="gramEnd"/>
-                      <w:r>
-                        <w:rPr>
-                          <w:sz w:val="24"/>
-                          <w:szCs w:val="24"/>
-                          <w:lang w:val="en-US"/>
-                        </w:rPr>
-                        <w:t xml:space="preserve">  </w:t>
+                        <w:t xml:space="preserve">React, .NET  </w:t>
                       </w:r>
                     </w:p>
                     <w:p>
@@ -4590,23 +4292,13 @@
                           <w:lang w:val="en-US"/>
                         </w:rPr>
                       </w:pPr>
-                      <w:proofErr w:type="gramStart"/>
-                      <w:r>
-                        <w:rPr>
-                          <w:sz w:val="24"/>
-                          <w:szCs w:val="24"/>
-                          <w:lang w:val="en-US"/>
-                        </w:rPr>
-                        <w:t>Git ,</w:t>
-                      </w:r>
-                      <w:proofErr w:type="gramEnd"/>
-                      <w:r>
-                        <w:rPr>
-                          <w:sz w:val="24"/>
-                          <w:szCs w:val="24"/>
-                          <w:lang w:val="en-US"/>
-                        </w:rPr>
-                        <w:t xml:space="preserve"> Bitbucket Pipelines</w:t>
+                      <w:r>
+                        <w:rPr>
+                          <w:sz w:val="24"/>
+                          <w:szCs w:val="24"/>
+                          <w:lang w:val="en-US"/>
+                        </w:rPr>
+                        <w:t>Git , Bitbucket Pipelines</w:t>
                       </w:r>
                     </w:p>
                     <w:p>
@@ -4908,15 +4600,7 @@
                           <w:szCs w:val="24"/>
                           <w:lang w:val="en-US"/>
                         </w:rPr>
-                        <w:t>–</w:t>
-                      </w:r>
-                      <w:r>
-                        <w:rPr>
-                          <w:sz w:val="24"/>
-                          <w:szCs w:val="24"/>
-                          <w:lang w:val="en-US"/>
-                        </w:rPr>
-                        <w:t xml:space="preserve"> 2022</w:t>
+                        <w:t>– 2022</w:t>
                       </w:r>
                     </w:p>
                     <w:p>
@@ -4943,33 +4627,7 @@
                           <w:szCs w:val="24"/>
                           <w:lang w:val="en-US"/>
                         </w:rPr>
-                        <w:t xml:space="preserve"> Phagwara, Punjab</w:t>
-                      </w:r>
-                      <w:r>
-                        <w:rPr>
-                          <w:sz w:val="24"/>
-                          <w:szCs w:val="24"/>
-                          <w:lang w:val="en-US"/>
-                        </w:rPr>
-                        <w:t xml:space="preserve"> </w:t>
-                      </w:r>
-                      <w:proofErr w:type="gramStart"/>
-                      <w:r>
-                        <w:rPr>
-                          <w:sz w:val="24"/>
-                          <w:szCs w:val="24"/>
-                          <w:lang w:val="en-US"/>
-                        </w:rPr>
-                        <w:t>( 8.11</w:t>
-                      </w:r>
-                      <w:proofErr w:type="gramEnd"/>
-                      <w:r>
-                        <w:rPr>
-                          <w:sz w:val="24"/>
-                          <w:szCs w:val="24"/>
-                          <w:lang w:val="en-US"/>
-                        </w:rPr>
-                        <w:t xml:space="preserve"> CGPA)</w:t>
+                        <w:t xml:space="preserve"> Phagwara, Punjab ( 8.11 CGPA)</w:t>
                       </w:r>
                     </w:p>
                     <w:p>
@@ -5308,7 +4966,7 @@
                                     </pic:cNvPicPr>
                                   </pic:nvPicPr>
                                   <pic:blipFill rotWithShape="1">
-                                    <a:blip r:embed="rId14">
+                                    <a:blip r:embed="rId15">
                                       <a:extLst>
                                         <a:ext uri="{28A0092B-C50C-407E-A947-70E740481C1C}">
                                           <a14:useLocalDpi xmlns:a14="http://schemas.microsoft.com/office/drawing/2010/main" val="0"/>

</xml_diff>